<commit_message>
build full UI tưởng không đẹp mà ĐẸP KO TƯỞNG KKK.
1. Prediction: Dựa vào code base tạo .pkl để code UI
2. Dựa vào code Pair Trading để triển UI
3. Dựa vào code Reversal Trading để triển UI/
</commit_message>
<xml_diff>
--- a/4_reports/Khung khóa luận - finance.docx
+++ b/4_reports/Khung khóa luận - finance.docx
@@ -591,12 +591,12 @@
                 <wp:extent cx="6583363" cy="9220200"/>
                 <wp:effectExtent b="0" l="0" r="0" t="0"/>
                 <wp:wrapNone/>
-                <wp:docPr id="1924610645" name="image28.png"/>
+                <wp:docPr id="1924610645" name="image17.png"/>
                 <a:graphic>
                   <a:graphicData uri="http://schemas.openxmlformats.org/drawingml/2006/picture">
                     <pic:pic>
                       <pic:nvPicPr>
-                        <pic:cNvPr id="0" name="image28.png"/>
+                        <pic:cNvPr id="0" name="image17.png"/>
                         <pic:cNvPicPr preferRelativeResize="0"/>
                       </pic:nvPicPr>
                       <pic:blipFill>
@@ -717,12 +717,12 @@
           <wp:inline distB="0" distT="0" distL="114300" distR="114300">
             <wp:extent cx="2115820" cy="1464310"/>
             <wp:effectExtent b="0" l="0" r="0" t="0"/>
-            <wp:docPr id="1924610653" name="image8.png"/>
+            <wp:docPr id="1924610654" name="image1.png"/>
             <a:graphic>
               <a:graphicData uri="http://schemas.openxmlformats.org/drawingml/2006/picture">
                 <pic:pic>
                   <pic:nvPicPr>
-                    <pic:cNvPr id="0" name="image8.png"/>
+                    <pic:cNvPr id="0" name="image1.png"/>
                     <pic:cNvPicPr preferRelativeResize="0"/>
                   </pic:nvPicPr>
                   <pic:blipFill>
@@ -7991,12 +7991,12 @@
           <wp:inline distB="114300" distT="114300" distL="114300" distR="114300">
             <wp:extent cx="6159500" cy="4343400"/>
             <wp:effectExtent b="0" l="0" r="0" t="0"/>
-            <wp:docPr id="1924610655" name="image11.png"/>
+            <wp:docPr id="1924610656" name="image4.png"/>
             <a:graphic>
               <a:graphicData uri="http://schemas.openxmlformats.org/drawingml/2006/picture">
                 <pic:pic>
                   <pic:nvPicPr>
-                    <pic:cNvPr id="0" name="image11.png"/>
+                    <pic:cNvPr id="0" name="image4.png"/>
                     <pic:cNvPicPr preferRelativeResize="0"/>
                   </pic:nvPicPr>
                   <pic:blipFill>
@@ -8370,12 +8370,12 @@
           <wp:inline distB="114300" distT="114300" distL="114300" distR="114300">
             <wp:extent cx="6159500" cy="2730500"/>
             <wp:effectExtent b="0" l="0" r="0" t="0"/>
-            <wp:docPr id="1924610654" name="image20.png"/>
+            <wp:docPr id="1924610655" name="image6.png"/>
             <a:graphic>
               <a:graphicData uri="http://schemas.openxmlformats.org/drawingml/2006/picture">
                 <pic:pic>
                   <pic:nvPicPr>
-                    <pic:cNvPr id="0" name="image20.png"/>
+                    <pic:cNvPr id="0" name="image6.png"/>
                     <pic:cNvPicPr preferRelativeResize="0"/>
                   </pic:nvPicPr>
                   <pic:blipFill>
@@ -8476,12 +8476,12 @@
           <wp:inline distB="114300" distT="114300" distL="114300" distR="114300">
             <wp:extent cx="6159500" cy="1892300"/>
             <wp:effectExtent b="0" l="0" r="0" t="0"/>
-            <wp:docPr id="1924610657" name="image7.png"/>
+            <wp:docPr id="1924610658" name="image5.png"/>
             <a:graphic>
               <a:graphicData uri="http://schemas.openxmlformats.org/drawingml/2006/picture">
                 <pic:pic>
                   <pic:nvPicPr>
-                    <pic:cNvPr id="0" name="image7.png"/>
+                    <pic:cNvPr id="0" name="image5.png"/>
                     <pic:cNvPicPr preferRelativeResize="0"/>
                   </pic:nvPicPr>
                   <pic:blipFill>
@@ -8578,12 +8578,12 @@
           <wp:inline distB="114300" distT="114300" distL="114300" distR="114300">
             <wp:extent cx="6159500" cy="4356100"/>
             <wp:effectExtent b="0" l="0" r="0" t="0"/>
-            <wp:docPr id="1924610656" name="image19.png"/>
+            <wp:docPr id="1924610657" name="image13.png"/>
             <a:graphic>
               <a:graphicData uri="http://schemas.openxmlformats.org/drawingml/2006/picture">
                 <pic:pic>
                   <pic:nvPicPr>
-                    <pic:cNvPr id="0" name="image19.png"/>
+                    <pic:cNvPr id="0" name="image13.png"/>
                     <pic:cNvPicPr preferRelativeResize="0"/>
                   </pic:nvPicPr>
                   <pic:blipFill>
@@ -8709,12 +8709,12 @@
           <wp:inline distB="114300" distT="114300" distL="114300" distR="114300">
             <wp:extent cx="6159500" cy="3149600"/>
             <wp:effectExtent b="0" l="0" r="0" t="0"/>
-            <wp:docPr id="1924610659" name="image10.png"/>
+            <wp:docPr id="1924610660" name="image12.png"/>
             <a:graphic>
               <a:graphicData uri="http://schemas.openxmlformats.org/drawingml/2006/picture">
                 <pic:pic>
                   <pic:nvPicPr>
-                    <pic:cNvPr id="0" name="image10.png"/>
+                    <pic:cNvPr id="0" name="image12.png"/>
                     <pic:cNvPicPr preferRelativeResize="0"/>
                   </pic:nvPicPr>
                   <pic:blipFill>
@@ -9219,12 +9219,12 @@
           <wp:inline distB="114300" distT="114300" distL="114300" distR="114300">
             <wp:extent cx="6159500" cy="5080000"/>
             <wp:effectExtent b="0" l="0" r="0" t="0"/>
-            <wp:docPr id="1924610658" name="image1.png"/>
+            <wp:docPr id="1924610659" name="image7.png"/>
             <a:graphic>
               <a:graphicData uri="http://schemas.openxmlformats.org/drawingml/2006/picture">
                 <pic:pic>
                   <pic:nvPicPr>
-                    <pic:cNvPr id="0" name="image1.png"/>
+                    <pic:cNvPr id="0" name="image7.png"/>
                     <pic:cNvPicPr preferRelativeResize="0"/>
                   </pic:nvPicPr>
                   <pic:blipFill>
@@ -12123,12 +12123,12 @@
           <wp:inline distB="114300" distT="114300" distL="114300" distR="114300">
             <wp:extent cx="5391150" cy="3190875"/>
             <wp:effectExtent b="0" l="0" r="0" t="0"/>
-            <wp:docPr id="1924610661" name="image25.png"/>
+            <wp:docPr id="1924610662" name="image11.png"/>
             <a:graphic>
               <a:graphicData uri="http://schemas.openxmlformats.org/drawingml/2006/picture">
                 <pic:pic>
                   <pic:nvPicPr>
-                    <pic:cNvPr id="0" name="image25.png"/>
+                    <pic:cNvPr id="0" name="image11.png"/>
                     <pic:cNvPicPr preferRelativeResize="0"/>
                   </pic:nvPicPr>
                   <pic:blipFill>
@@ -14663,20 +14663,15 @@
     </w:p>
     <w:p>
       <w:pPr>
-        <w:pStyle w:val="Heading4"/>
+        <w:pStyle w:val="Heading3"/>
         <w:keepNext w:val="0"/>
         <w:keepLines w:val="0"/>
-        <w:rPr>
-          <w:sz w:val="26"/>
-          <w:szCs w:val="26"/>
-        </w:rPr>
+        <w:rPr/>
       </w:pPr>
       <w:bookmarkStart w:colFirst="0" w:colLast="0" w:name="_heading=h.zifw12ivw0vx" w:id="55"/>
       <w:bookmarkEnd w:id="55"/>
       <w:r>
         <w:rPr>
-          <w:sz w:val="26"/>
-          <w:szCs w:val="26"/>
           <w:rtl w:val="0"/>
         </w:rPr>
         <w:t xml:space="preserve">5.1.1. Basic Price Features</w:t>
@@ -15349,7 +15344,7 @@
           <wp:inline distB="114300" distT="114300" distL="114300" distR="114300">
             <wp:extent cx="6159500" cy="901700"/>
             <wp:effectExtent b="0" l="0" r="0" t="0"/>
-            <wp:docPr id="1924610660" name="image9.png"/>
+            <wp:docPr id="1924610661" name="image9.png"/>
             <a:graphic>
               <a:graphicData uri="http://schemas.openxmlformats.org/drawingml/2006/picture">
                 <pic:pic>
@@ -15425,12 +15420,12 @@
           <wp:inline distB="114300" distT="114300" distL="114300" distR="114300">
             <wp:extent cx="6159500" cy="2209800"/>
             <wp:effectExtent b="0" l="0" r="0" t="0"/>
-            <wp:docPr id="1924610664" name="image5.png"/>
+            <wp:docPr id="1924610665" name="image24.png"/>
             <a:graphic>
               <a:graphicData uri="http://schemas.openxmlformats.org/drawingml/2006/picture">
                 <pic:pic>
                   <pic:nvPicPr>
-                    <pic:cNvPr id="0" name="image5.png"/>
+                    <pic:cNvPr id="0" name="image24.png"/>
                     <pic:cNvPicPr preferRelativeResize="0"/>
                   </pic:nvPicPr>
                   <pic:blipFill>
@@ -15504,12 +15499,12 @@
           <wp:inline distB="114300" distT="114300" distL="114300" distR="114300">
             <wp:extent cx="6159500" cy="1600200"/>
             <wp:effectExtent b="0" l="0" r="0" t="0"/>
-            <wp:docPr id="1924610662" name="image24.png"/>
+            <wp:docPr id="1924610663" name="image10.png"/>
             <a:graphic>
               <a:graphicData uri="http://schemas.openxmlformats.org/drawingml/2006/picture">
                 <pic:pic>
                   <pic:nvPicPr>
-                    <pic:cNvPr id="0" name="image24.png"/>
+                    <pic:cNvPr id="0" name="image10.png"/>
                     <pic:cNvPicPr preferRelativeResize="0"/>
                   </pic:nvPicPr>
                   <pic:blipFill>
@@ -15608,12 +15603,12 @@
           <wp:inline distB="114300" distT="114300" distL="114300" distR="114300">
             <wp:extent cx="6159500" cy="1828800"/>
             <wp:effectExtent b="0" l="0" r="0" t="0"/>
-            <wp:docPr id="1924610663" name="image3.png"/>
+            <wp:docPr id="1924610664" name="image15.png"/>
             <a:graphic>
               <a:graphicData uri="http://schemas.openxmlformats.org/drawingml/2006/picture">
                 <pic:pic>
                   <pic:nvPicPr>
-                    <pic:cNvPr id="0" name="image3.png"/>
+                    <pic:cNvPr id="0" name="image15.png"/>
                     <pic:cNvPicPr preferRelativeResize="0"/>
                   </pic:nvPicPr>
                   <pic:blipFill>
@@ -15685,12 +15680,12 @@
           <wp:inline distB="114300" distT="114300" distL="114300" distR="114300">
             <wp:extent cx="6159500" cy="4127500"/>
             <wp:effectExtent b="0" l="0" r="0" t="0"/>
-            <wp:docPr id="1924610665" name="image14.png"/>
+            <wp:docPr id="1924610666" name="image23.png"/>
             <a:graphic>
               <a:graphicData uri="http://schemas.openxmlformats.org/drawingml/2006/picture">
                 <pic:pic>
                   <pic:nvPicPr>
-                    <pic:cNvPr id="0" name="image14.png"/>
+                    <pic:cNvPr id="0" name="image23.png"/>
                     <pic:cNvPicPr preferRelativeResize="0"/>
                   </pic:nvPicPr>
                   <pic:blipFill>
@@ -15906,12 +15901,12 @@
           <wp:inline distB="114300" distT="114300" distL="114300" distR="114300">
             <wp:extent cx="6159500" cy="5613400"/>
             <wp:effectExtent b="0" l="0" r="0" t="0"/>
-            <wp:docPr id="1924610666" name="image22.png"/>
+            <wp:docPr id="1924610667" name="image28.png"/>
             <a:graphic>
               <a:graphicData uri="http://schemas.openxmlformats.org/drawingml/2006/picture">
                 <pic:pic>
                   <pic:nvPicPr>
-                    <pic:cNvPr id="0" name="image22.png"/>
+                    <pic:cNvPr id="0" name="image28.png"/>
                     <pic:cNvPicPr preferRelativeResize="0"/>
                   </pic:nvPicPr>
                   <pic:blipFill>
@@ -16406,12 +16401,12 @@
           <wp:inline distB="114300" distT="114300" distL="114300" distR="114300">
             <wp:extent cx="4610100" cy="1419225"/>
             <wp:effectExtent b="0" l="0" r="0" t="0"/>
-            <wp:docPr id="1924610667" name="image15.png"/>
+            <wp:docPr id="1924610668" name="image29.png"/>
             <a:graphic>
               <a:graphicData uri="http://schemas.openxmlformats.org/drawingml/2006/picture">
                 <pic:pic>
                   <pic:nvPicPr>
-                    <pic:cNvPr id="0" name="image15.png"/>
+                    <pic:cNvPr id="0" name="image29.png"/>
                     <pic:cNvPicPr preferRelativeResize="0"/>
                   </pic:nvPicPr>
                   <pic:blipFill>
@@ -16561,12 +16556,12 @@
           <wp:inline distB="114300" distT="114300" distL="114300" distR="114300">
             <wp:extent cx="5915025" cy="3219450"/>
             <wp:effectExtent b="0" l="0" r="0" t="0"/>
-            <wp:docPr id="1924610668" name="image17.png"/>
+            <wp:docPr id="1924610669" name="image33.png"/>
             <a:graphic>
               <a:graphicData uri="http://schemas.openxmlformats.org/drawingml/2006/picture">
                 <pic:pic>
                   <pic:nvPicPr>
-                    <pic:cNvPr id="0" name="image17.png"/>
+                    <pic:cNvPr id="0" name="image33.png"/>
                     <pic:cNvPicPr preferRelativeResize="0"/>
                   </pic:nvPicPr>
                   <pic:blipFill>
@@ -16996,12 +16991,12 @@
           <wp:inline distB="114300" distT="114300" distL="114300" distR="114300">
             <wp:extent cx="6159500" cy="2857500"/>
             <wp:effectExtent b="0" l="0" r="0" t="0"/>
-            <wp:docPr id="1924610669" name="image23.png"/>
+            <wp:docPr id="1924610670" name="image34.png"/>
             <a:graphic>
               <a:graphicData uri="http://schemas.openxmlformats.org/drawingml/2006/picture">
                 <pic:pic>
                   <pic:nvPicPr>
-                    <pic:cNvPr id="0" name="image23.png"/>
+                    <pic:cNvPr id="0" name="image34.png"/>
                     <pic:cNvPicPr preferRelativeResize="0"/>
                   </pic:nvPicPr>
                   <pic:blipFill>
@@ -19068,12 +19063,12 @@
           <wp:inline distB="114300" distT="114300" distL="114300" distR="114300">
             <wp:extent cx="6159500" cy="2527300"/>
             <wp:effectExtent b="0" l="0" r="0" t="0"/>
-            <wp:docPr id="1924610670" name="image27.png"/>
+            <wp:docPr id="1924610671" name="image31.png"/>
             <a:graphic>
               <a:graphicData uri="http://schemas.openxmlformats.org/drawingml/2006/picture">
                 <pic:pic>
                   <pic:nvPicPr>
-                    <pic:cNvPr id="0" name="image27.png"/>
+                    <pic:cNvPr id="0" name="image31.png"/>
                     <pic:cNvPicPr preferRelativeResize="0"/>
                   </pic:nvPicPr>
                   <pic:blipFill>
@@ -19276,12 +19271,12 @@
           <wp:inline distB="114300" distT="114300" distL="114300" distR="114300">
             <wp:extent cx="6159500" cy="889000"/>
             <wp:effectExtent b="0" l="0" r="0" t="0"/>
-            <wp:docPr id="1924610671" name="image12.png"/>
+            <wp:docPr id="1924610672" name="image30.png"/>
             <a:graphic>
               <a:graphicData uri="http://schemas.openxmlformats.org/drawingml/2006/picture">
                 <pic:pic>
                   <pic:nvPicPr>
-                    <pic:cNvPr id="0" name="image12.png"/>
+                    <pic:cNvPr id="0" name="image30.png"/>
                     <pic:cNvPicPr preferRelativeResize="0"/>
                   </pic:nvPicPr>
                   <pic:blipFill>
@@ -19486,12 +19481,12 @@
           <wp:inline distB="114300" distT="114300" distL="114300" distR="114300">
             <wp:extent cx="6159500" cy="2590800"/>
             <wp:effectExtent b="0" l="0" r="0" t="0"/>
-            <wp:docPr id="1924610672" name="image18.png"/>
+            <wp:docPr id="1924610673" name="image32.png"/>
             <a:graphic>
               <a:graphicData uri="http://schemas.openxmlformats.org/drawingml/2006/picture">
                 <pic:pic>
                   <pic:nvPicPr>
-                    <pic:cNvPr id="0" name="image18.png"/>
+                    <pic:cNvPr id="0" name="image32.png"/>
                     <pic:cNvPicPr preferRelativeResize="0"/>
                   </pic:nvPicPr>
                   <pic:blipFill>
@@ -19607,12 +19602,12 @@
           <wp:inline distB="114300" distT="114300" distL="114300" distR="114300">
             <wp:extent cx="6159500" cy="2209800"/>
             <wp:effectExtent b="0" l="0" r="0" t="0"/>
-            <wp:docPr id="1924610646" name="image4.png"/>
+            <wp:docPr id="1924610647" name="image25.png"/>
             <a:graphic>
               <a:graphicData uri="http://schemas.openxmlformats.org/drawingml/2006/picture">
                 <pic:pic>
                   <pic:nvPicPr>
-                    <pic:cNvPr id="0" name="image4.png"/>
+                    <pic:cNvPr id="0" name="image25.png"/>
                     <pic:cNvPicPr preferRelativeResize="0"/>
                   </pic:nvPicPr>
                   <pic:blipFill>
@@ -22868,12 +22863,12 @@
           <wp:inline distB="114300" distT="114300" distL="114300" distR="114300">
             <wp:extent cx="6159500" cy="2222500"/>
             <wp:effectExtent b="0" l="0" r="0" t="0"/>
-            <wp:docPr id="1924610647" name="image16.png"/>
+            <wp:docPr id="1924610648" name="image19.png"/>
             <a:graphic>
               <a:graphicData uri="http://schemas.openxmlformats.org/drawingml/2006/picture">
                 <pic:pic>
                   <pic:nvPicPr>
-                    <pic:cNvPr id="0" name="image16.png"/>
+                    <pic:cNvPr id="0" name="image19.png"/>
                     <pic:cNvPicPr preferRelativeResize="0"/>
                   </pic:nvPicPr>
                   <pic:blipFill>
@@ -22933,12 +22928,12 @@
           <wp:inline distB="114300" distT="114300" distL="114300" distR="114300">
             <wp:extent cx="6159500" cy="1905000"/>
             <wp:effectExtent b="0" l="0" r="0" t="0"/>
-            <wp:docPr id="1924610648" name="image2.png"/>
+            <wp:docPr id="1924610649" name="image14.png"/>
             <a:graphic>
               <a:graphicData uri="http://schemas.openxmlformats.org/drawingml/2006/picture">
                 <pic:pic>
                   <pic:nvPicPr>
-                    <pic:cNvPr id="0" name="image2.png"/>
+                    <pic:cNvPr id="0" name="image14.png"/>
                     <pic:cNvPicPr preferRelativeResize="0"/>
                   </pic:nvPicPr>
                   <pic:blipFill>
@@ -23010,12 +23005,12 @@
           <wp:inline distB="114300" distT="114300" distL="114300" distR="114300">
             <wp:extent cx="6159500" cy="6337300"/>
             <wp:effectExtent b="0" l="0" r="0" t="0"/>
-            <wp:docPr id="1924610649" name="image13.png"/>
+            <wp:docPr id="1924610650" name="image3.png"/>
             <a:graphic>
               <a:graphicData uri="http://schemas.openxmlformats.org/drawingml/2006/picture">
                 <pic:pic>
                   <pic:nvPicPr>
-                    <pic:cNvPr id="0" name="image13.png"/>
+                    <pic:cNvPr id="0" name="image3.png"/>
                     <pic:cNvPicPr preferRelativeResize="0"/>
                   </pic:nvPicPr>
                   <pic:blipFill>
@@ -25813,12 +25808,12 @@
           <wp:inline distB="114300" distT="114300" distL="114300" distR="114300">
             <wp:extent cx="6159500" cy="3898900"/>
             <wp:effectExtent b="0" l="0" r="0" t="0"/>
-            <wp:docPr id="1924610650" name="image6.png"/>
+            <wp:docPr id="1924610651" name="image2.png"/>
             <a:graphic>
               <a:graphicData uri="http://schemas.openxmlformats.org/drawingml/2006/picture">
                 <pic:pic>
                   <pic:nvPicPr>
-                    <pic:cNvPr id="0" name="image6.png"/>
+                    <pic:cNvPr id="0" name="image2.png"/>
                     <pic:cNvPicPr preferRelativeResize="0"/>
                   </pic:nvPicPr>
                   <pic:blipFill>
@@ -26232,12 +26227,12 @@
           <wp:inline distB="114300" distT="114300" distL="114300" distR="114300">
             <wp:extent cx="6159500" cy="2908300"/>
             <wp:effectExtent b="0" l="0" r="0" t="0"/>
-            <wp:docPr id="1924610651" name="image21.png"/>
+            <wp:docPr id="1924610652" name="image8.png"/>
             <a:graphic>
               <a:graphicData uri="http://schemas.openxmlformats.org/drawingml/2006/picture">
                 <pic:pic>
                   <pic:nvPicPr>
-                    <pic:cNvPr id="0" name="image21.png"/>
+                    <pic:cNvPr id="0" name="image8.png"/>
                     <pic:cNvPicPr preferRelativeResize="0"/>
                   </pic:nvPicPr>
                   <pic:blipFill>
@@ -29633,12 +29628,12 @@
           <wp:inline distB="114300" distT="114300" distL="114300" distR="114300">
             <wp:extent cx="6010275" cy="4981575"/>
             <wp:effectExtent b="0" l="0" r="0" t="0"/>
-            <wp:docPr id="1924610652" name="image26.png"/>
+            <wp:docPr id="1924610653" name="image18.png"/>
             <a:graphic>
               <a:graphicData uri="http://schemas.openxmlformats.org/drawingml/2006/picture">
                 <pic:pic>
                   <pic:nvPicPr>
-                    <pic:cNvPr id="0" name="image26.png"/>
+                    <pic:cNvPr id="0" name="image18.png"/>
                     <pic:cNvPicPr preferRelativeResize="0"/>
                   </pic:nvPicPr>
                   <pic:blipFill>
@@ -42612,9 +42607,39 @@
         <w:rPr/>
       </w:pPr>
       <w:r>
-        <w:pict>
-          <v:rect style="width:0.0pt;height:1.5pt" o:hr="t" o:hrstd="t" o:hralign="center" fillcolor="#A0A0A0" stroked="f"/>
-        </w:pict>
+        <w:rPr/>
+        <w:drawing>
+          <wp:inline distB="114300" distT="114300" distL="114300" distR="114300">
+            <wp:extent cx="6159500" cy="4241800"/>
+            <wp:effectExtent b="0" l="0" r="0" t="0"/>
+            <wp:docPr id="1924610646" name="image16.png"/>
+            <a:graphic>
+              <a:graphicData uri="http://schemas.openxmlformats.org/drawingml/2006/picture">
+                <pic:pic>
+                  <pic:nvPicPr>
+                    <pic:cNvPr id="0" name="image16.png"/>
+                    <pic:cNvPicPr preferRelativeResize="0"/>
+                  </pic:nvPicPr>
+                  <pic:blipFill>
+                    <a:blip r:embed="rId52"/>
+                    <a:srcRect b="0" l="0" r="0" t="0"/>
+                    <a:stretch>
+                      <a:fillRect/>
+                    </a:stretch>
+                  </pic:blipFill>
+                  <pic:spPr>
+                    <a:xfrm>
+                      <a:off x="0" y="0"/>
+                      <a:ext cx="6159500" cy="4241800"/>
+                    </a:xfrm>
+                    <a:prstGeom prst="rect"/>
+                    <a:ln/>
+                  </pic:spPr>
+                </pic:pic>
+              </a:graphicData>
+            </a:graphic>
+          </wp:inline>
+        </w:drawing>
       </w:r>
       <w:r>
         <w:rPr>
@@ -42983,29 +43008,26 @@
     </w:p>
     <w:p>
       <w:pPr>
-        <w:pStyle w:val="Heading3"/>
         <w:numPr>
           <w:ilvl w:val="1"/>
           <w:numId w:val="80"/>
         </w:numPr>
         <w:ind w:left="1440" w:hanging="360"/>
       </w:pPr>
-      <w:bookmarkStart w:colFirst="0" w:colLast="0" w:name="_heading=h.lnvuzt9e00em" w:id="106"/>
+      <w:r>
+        <w:rPr>
+          <w:rtl w:val="0"/>
+        </w:rPr>
+        <w:t xml:space="preserve">Lợi nhuận cao hơn: Tuy nhiên, việc dự đoán chính xác biến động mạnh vẫn còn thách thức, dẫn đến lỗ trong một số giao dịch.</w:t>
+      </w:r>
+    </w:p>
+    <w:p>
+      <w:pPr>
+        <w:pStyle w:val="Heading3"/>
+        <w:rPr/>
+      </w:pPr>
+      <w:bookmarkStart w:colFirst="0" w:colLast="0" w:name="_heading=h.g0qm1ysdbqpa" w:id="106"/>
       <w:bookmarkEnd w:id="106"/>
-      <w:r>
-        <w:rPr>
-          <w:rtl w:val="0"/>
-        </w:rPr>
-        <w:t xml:space="preserve">Lợi nhuận cao hơn: Tuy nhiên, việc dự đoán chính xác biến động mạnh vẫn còn thách thức, dẫn đến lỗ trong một số giao dịch.</w:t>
-      </w:r>
-    </w:p>
-    <w:p>
-      <w:pPr>
-        <w:pStyle w:val="Heading3"/>
-        <w:rPr/>
-      </w:pPr>
-      <w:bookmarkStart w:colFirst="0" w:colLast="0" w:name="_heading=h.g0qm1ysdbqpa" w:id="107"/>
-      <w:bookmarkEnd w:id="107"/>
       <w:r>
         <w:rPr>
           <w:rtl w:val="0"/>
@@ -43447,8 +43469,8 @@
         <w:ind w:firstLine="160"/>
         <w:rPr/>
       </w:pPr>
-      <w:bookmarkStart w:colFirst="0" w:colLast="0" w:name="_heading=h.eorh5npxdl9k" w:id="108"/>
-      <w:bookmarkEnd w:id="108"/>
+      <w:bookmarkStart w:colFirst="0" w:colLast="0" w:name="_heading=h.eorh5npxdl9k" w:id="107"/>
+      <w:bookmarkEnd w:id="107"/>
       <w:r>
         <w:rPr>
           <w:rtl w:val="0"/>
@@ -43856,8 +43878,8 @@
           <w:szCs w:val="26"/>
         </w:rPr>
       </w:pPr>
-      <w:bookmarkStart w:colFirst="0" w:colLast="0" w:name="_heading=h.xmarecs2w0jj" w:id="109"/>
-      <w:bookmarkEnd w:id="109"/>
+      <w:bookmarkStart w:colFirst="0" w:colLast="0" w:name="_heading=h.xmarecs2w0jj" w:id="108"/>
+      <w:bookmarkEnd w:id="108"/>
       <w:r>
         <w:rPr>
           <w:sz w:val="26"/>
@@ -44006,8 +44028,8 @@
           <w:szCs w:val="26"/>
         </w:rPr>
       </w:pPr>
-      <w:bookmarkStart w:colFirst="0" w:colLast="0" w:name="_heading=h.9vn6ap1yknvz" w:id="110"/>
-      <w:bookmarkEnd w:id="110"/>
+      <w:bookmarkStart w:colFirst="0" w:colLast="0" w:name="_heading=h.9vn6ap1yknvz" w:id="109"/>
+      <w:bookmarkEnd w:id="109"/>
       <w:r>
         <w:rPr>
           <w:sz w:val="26"/>
@@ -44510,8 +44532,8 @@
           <w:szCs w:val="26"/>
         </w:rPr>
       </w:pPr>
-      <w:bookmarkStart w:colFirst="0" w:colLast="0" w:name="_heading=h.veqssswt2sft" w:id="111"/>
-      <w:bookmarkEnd w:id="111"/>
+      <w:bookmarkStart w:colFirst="0" w:colLast="0" w:name="_heading=h.veqssswt2sft" w:id="110"/>
+      <w:bookmarkEnd w:id="110"/>
       <w:r>
         <w:rPr>
           <w:sz w:val="26"/>
@@ -44643,8 +44665,8 @@
           <w:szCs w:val="26"/>
         </w:rPr>
       </w:pPr>
-      <w:bookmarkStart w:colFirst="0" w:colLast="0" w:name="_heading=h.c8702ac7isew" w:id="112"/>
-      <w:bookmarkEnd w:id="112"/>
+      <w:bookmarkStart w:colFirst="0" w:colLast="0" w:name="_heading=h.c8702ac7isew" w:id="111"/>
+      <w:bookmarkEnd w:id="111"/>
       <w:r>
         <w:rPr>
           <w:sz w:val="26"/>
@@ -44800,8 +44822,8 @@
           <w:szCs w:val="26"/>
         </w:rPr>
       </w:pPr>
-      <w:bookmarkStart w:colFirst="0" w:colLast="0" w:name="_heading=h.bgxv30q9n9v2" w:id="113"/>
-      <w:bookmarkEnd w:id="113"/>
+      <w:bookmarkStart w:colFirst="0" w:colLast="0" w:name="_heading=h.bgxv30q9n9v2" w:id="112"/>
+      <w:bookmarkEnd w:id="112"/>
       <w:r>
         <w:rPr>
           <w:sz w:val="26"/>
@@ -44998,8 +45020,8 @@
           <w:szCs w:val="26"/>
         </w:rPr>
       </w:pPr>
-      <w:bookmarkStart w:colFirst="0" w:colLast="0" w:name="_heading=h.un3sx1o2e2f3" w:id="114"/>
-      <w:bookmarkEnd w:id="114"/>
+      <w:bookmarkStart w:colFirst="0" w:colLast="0" w:name="_heading=h.un3sx1o2e2f3" w:id="113"/>
+      <w:bookmarkEnd w:id="113"/>
       <w:r>
         <w:rPr>
           <w:sz w:val="26"/>
@@ -56690,7 +56712,7 @@
 
 <file path=customXML/item1.xml><?xml version="1.0" encoding="utf-8"?>
 <go:gDocsCustomXmlDataStorage xmlns:go="http://customooxmlschemas.google.com/" xmlns:r="http://schemas.openxmlformats.org/officeDocument/2006/relationships" uri="GoogleDocsCustomDataVersion2">
-  <go:docsCustomData xmlns:go="http://customooxmlschemas.google.com/" roundtripDataSignature="AMtx7mizeeDvwv0ue0IBsNzXOHNKfvfIyA==">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</go:docsCustomData>
+  <go:docsCustomData xmlns:go="http://customooxmlschemas.google.com/" roundtripDataSignature="AMtx7mhS3kM1HJGPUgKfF2GkIjpM/7hnTQ==">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</go:docsCustomData>
 </go:gDocsCustomXmlDataStorage>
 </file>
 

</xml_diff>